<commit_message>
Added 'strain_info' and/or 'selective_pressure' for some papers. Added 'who_analyzed' column. Removed Lennen2015 (found to be dealing with plasmids).
</commit_message>
<xml_diff>
--- a/docs/Finding a paper/finding a paper - v2.docx
+++ b/docs/Finding a paper/finding a paper - v2.docx
@@ -322,6 +322,8 @@
         </w:rPr>
         <w:t xml:space="preserve"> in the abstract. If you can’t find it in the abstract, go to “Methods &amp; Material” (or a section of a similar nature) to look for WGS. If you can’t find WGS in either, there’s a high chance that paper isn’t useful.</w:t>
       </w:r>
+      <w:bookmarkStart w:id="0" w:name="_GoBack"/>
+      <w:bookmarkEnd w:id="0"/>
     </w:p>
     <w:p>
       <w:pPr>
@@ -932,15 +934,7 @@
         <w:rPr>
           <w:lang w:val="en-CA"/>
         </w:rPr>
-        <w:t>It would exist (i.e. the analysis shown would not have been possible without that piece of i</w:t>
-      </w:r>
-      <w:bookmarkStart w:id="0" w:name="_GoBack"/>
-      <w:bookmarkEnd w:id="0"/>
-      <w:r>
-        <w:rPr>
-          <w:lang w:val="en-CA"/>
-        </w:rPr>
-        <w:t>nfo), but just wasn’t included.</w:t>
+        <w:t>It would exist (i.e. the analysis shown would not have been possible without that piece of info), but just wasn’t included.</w:t>
       </w:r>
     </w:p>
     <w:p>
@@ -1083,7 +1077,19 @@
         <w:rPr>
           <w:lang w:val="en-CA"/>
         </w:rPr>
-        <w:t xml:space="preserve"> not viral)</w:t>
+        <w:t xml:space="preserve"> not viral</w:t>
+      </w:r>
+      <w:r>
+        <w:rPr>
+          <w:lang w:val="en-CA"/>
+        </w:rPr>
+        <w:t xml:space="preserve"> or plasmid</w:t>
+      </w:r>
+      <w:r>
+        <w:rPr>
+          <w:lang w:val="en-CA"/>
+        </w:rPr>
+        <w:t>)</w:t>
       </w:r>
       <w:r>
         <w:rPr>

</xml_diff>